<commit_message>
Rufin's 2nd upload of Module 1 Homework
</commit_message>
<xml_diff>
--- a/Crowdfunding Report (RP).docx
+++ b/Crowdfunding Report (RP).docx
@@ -38,7 +38,25 @@
           <w:sz w:val="28"/>
           <w:szCs w:val="28"/>
         </w:rPr>
-        <w:t>September 19, 2023</w:t>
+        <w:t xml:space="preserve">September </w:t>
+      </w:r>
+      <w:r>
+        <w:rPr>
+          <w:b/>
+          <w:bCs/>
+          <w:sz w:val="28"/>
+          <w:szCs w:val="28"/>
+        </w:rPr>
+        <w:t>21</w:t>
+      </w:r>
+      <w:r>
+        <w:rPr>
+          <w:b/>
+          <w:bCs/>
+          <w:sz w:val="28"/>
+          <w:szCs w:val="28"/>
+        </w:rPr>
+        <w:t>, 2023</w:t>
       </w:r>
     </w:p>
     <w:p>
@@ -77,21 +95,106 @@
     <w:p>
       <w:pPr>
         <w:pStyle w:val="ListParagraph"/>
-        <w:numPr>
-          <w:ilvl w:val="0"/>
-          <w:numId w:val="1"/>
-        </w:numPr>
         <w:ind w:left="360"/>
       </w:pPr>
-      <w:r>
-        <w:t>Given the provided data, what are three conclusions that we can draw about crowdfunding campaigns?</w:t>
-      </w:r>
     </w:p>
     <w:p>
-      <w:pPr>
-        <w:pStyle w:val="ListParagraph"/>
-        <w:ind w:left="360"/>
-      </w:pPr>
+      <w:r>
+        <w:t xml:space="preserve">Based on the provided data, the first conclusion that we can draw about the crowdfunding campaigns is that </w:t>
+      </w:r>
+      <w:r>
+        <w:t xml:space="preserve">backers have the most </w:t>
+      </w:r>
+      <w:r>
+        <w:t>appetite</w:t>
+      </w:r>
+      <w:r>
+        <w:t xml:space="preserve"> </w:t>
+      </w:r>
+      <w:r>
+        <w:t>for funding theater campaign</w:t>
+      </w:r>
+      <w:r>
+        <w:t>s</w:t>
+      </w:r>
+      <w:r>
+        <w:t xml:space="preserve"> (344)</w:t>
+      </w:r>
+      <w:r>
+        <w:t>; followed by film &amp; video and music ones.</w:t>
+      </w:r>
+      <w:r>
+        <w:t xml:space="preserve"> This is illustrated by the “Campaign Status (Country &amp; Category)</w:t>
+      </w:r>
+      <w:r>
+        <w:t>”</w:t>
+      </w:r>
+      <w:r>
+        <w:t xml:space="preserve"> stacked-column chart and related pivot table </w:t>
+      </w:r>
+      <w:r>
+        <w:t>in “</w:t>
+      </w:r>
+      <w:proofErr w:type="spellStart"/>
+      <w:r>
+        <w:t>CrowdfundingBook_RP</w:t>
+      </w:r>
+      <w:proofErr w:type="spellEnd"/>
+      <w:r>
+        <w:t>” Excel file.</w:t>
+      </w:r>
+    </w:p>
+    <w:p/>
+    <w:p>
+      <w:r>
+        <w:t xml:space="preserve">The second </w:t>
+      </w:r>
+      <w:r>
+        <w:t>is that the plays sub-category of campaigns is the most successful one</w:t>
+      </w:r>
+      <w:r>
+        <w:t>.</w:t>
+      </w:r>
+      <w:r>
+        <w:t xml:space="preserve"> This is illustrated by the “Campaign Status (Sub-Category)” stacked-column chart and related pivot table in </w:t>
+      </w:r>
+      <w:r>
+        <w:t xml:space="preserve">the </w:t>
+      </w:r>
+      <w:r>
+        <w:t>“</w:t>
+      </w:r>
+      <w:proofErr w:type="spellStart"/>
+      <w:r>
+        <w:t>CrowdfundingBook_RP</w:t>
+      </w:r>
+      <w:proofErr w:type="spellEnd"/>
+      <w:r>
+        <w:t>” Excel file.</w:t>
+      </w:r>
+    </w:p>
+    <w:p/>
+    <w:p>
+      <w:r>
+        <w:t>Lastly, the third conclusion is that June and July are the months where the most successful campaigns are launched.</w:t>
+      </w:r>
+      <w:r>
+        <w:t xml:space="preserve"> This is illustrated by the “Campaign Status (Date Created)” line graph and related pivot table in the “</w:t>
+      </w:r>
+      <w:proofErr w:type="spellStart"/>
+      <w:r>
+        <w:t>CrowdfundingBook_RP</w:t>
+      </w:r>
+      <w:proofErr w:type="spellEnd"/>
+      <w:r>
+        <w:t>” Excel file.</w:t>
+      </w:r>
+    </w:p>
+    <w:p/>
+    <w:p>
+      <w:r>
+        <w:t>Some limitations of this dataset include:</w:t>
+      </w:r>
     </w:p>
     <w:p>
       <w:pPr>
@@ -100,163 +203,10 @@
           <w:ilvl w:val="0"/>
           <w:numId w:val="4"/>
         </w:numPr>
-      </w:pPr>
-      <w:r>
-        <w:t>NOTES:</w:t>
-      </w:r>
-    </w:p>
-    <w:p>
-      <w:pPr>
-        <w:pStyle w:val="ListParagraph"/>
-        <w:numPr>
-          <w:ilvl w:val="1"/>
-          <w:numId w:val="4"/>
-        </w:numPr>
-      </w:pPr>
-      <w:r>
-        <w:t>To receive funding, project must meet or exceed initial goal</w:t>
-      </w:r>
-      <w:r>
-        <w:t>.</w:t>
-      </w:r>
-    </w:p>
-    <w:p/>
-    <w:p>
-      <w:pPr>
-        <w:ind w:left="360"/>
-      </w:pPr>
-      <w:r>
-        <w:t xml:space="preserve">Based on the provided data, the first conclusion that we can draw about the crowdfunding campaigns is that </w:t>
-      </w:r>
-      <w:r>
-        <w:t xml:space="preserve">backers appear to have the most </w:t>
-      </w:r>
-      <w:r>
-        <w:t>appetite</w:t>
-      </w:r>
-      <w:r>
-        <w:t xml:space="preserve"> </w:t>
-      </w:r>
-      <w:r>
-        <w:t>for funding theater campaign</w:t>
-      </w:r>
-      <w:r>
-        <w:t>s</w:t>
-      </w:r>
-      <w:r>
-        <w:t xml:space="preserve"> (344)</w:t>
-      </w:r>
-      <w:r>
-        <w:t>; followed by film &amp; video and music ones.</w:t>
-      </w:r>
-      <w:r>
-        <w:t xml:space="preserve"> This is illustrated by the “Campaign Status (Country &amp; Category)</w:t>
-      </w:r>
-      <w:r>
-        <w:t>”</w:t>
-      </w:r>
-      <w:r>
-        <w:t xml:space="preserve"> stacked-column chart and related pivot table </w:t>
-      </w:r>
-      <w:r>
-        <w:t>in “</w:t>
-      </w:r>
-      <w:proofErr w:type="spellStart"/>
-      <w:r>
-        <w:t>CrowdfundingBook_RP</w:t>
-      </w:r>
-      <w:proofErr w:type="spellEnd"/>
-      <w:r>
-        <w:t>” Excel file.</w:t>
-      </w:r>
-    </w:p>
-    <w:p>
-      <w:pPr>
-        <w:ind w:left="360"/>
-      </w:pPr>
-    </w:p>
-    <w:p>
-      <w:pPr>
-        <w:ind w:left="360"/>
-      </w:pPr>
-      <w:r>
-        <w:t xml:space="preserve">The second </w:t>
-      </w:r>
-      <w:r>
-        <w:t>is that the plays sub-category of campaigns is the most successful one</w:t>
-      </w:r>
-      <w:r>
-        <w:t>.</w:t>
-      </w:r>
-      <w:r>
-        <w:t xml:space="preserve"> This is illustrated by the “Campaign Status (Sub-Category)” stacked-column chart and related pivot table in </w:t>
-      </w:r>
-      <w:r>
-        <w:t xml:space="preserve">the </w:t>
-      </w:r>
-      <w:r>
-        <w:t>“</w:t>
-      </w:r>
-      <w:proofErr w:type="spellStart"/>
-      <w:r>
-        <w:t>CrowdfundingBook_RP</w:t>
-      </w:r>
-      <w:proofErr w:type="spellEnd"/>
-      <w:r>
-        <w:t>” Excel file.</w:t>
-      </w:r>
-    </w:p>
-    <w:p>
-      <w:pPr>
-        <w:ind w:left="360"/>
-      </w:pPr>
-    </w:p>
-    <w:p>
-      <w:pPr>
-        <w:ind w:left="360"/>
-      </w:pPr>
-      <w:r>
-        <w:t>Lastly, the third conclusion is that June and July are the months where the most successful campaigns are launched.</w:t>
-      </w:r>
-      <w:r>
-        <w:t xml:space="preserve"> This is illustrated by the “Campaign Status (Date Created)” line graph and related pivot table in the “</w:t>
-      </w:r>
-      <w:proofErr w:type="spellStart"/>
-      <w:r>
-        <w:t>CrowdfundingBook_RP</w:t>
-      </w:r>
-      <w:proofErr w:type="spellEnd"/>
-      <w:r>
-        <w:t>” Excel file.</w:t>
-      </w:r>
-    </w:p>
-    <w:p>
-      <w:pPr>
-        <w:pStyle w:val="ListParagraph"/>
-        <w:ind w:left="360"/>
-      </w:pPr>
-    </w:p>
-    <w:p/>
-    <w:p>
-      <w:pPr>
-        <w:pStyle w:val="ListParagraph"/>
-        <w:numPr>
-          <w:ilvl w:val="0"/>
-          <w:numId w:val="1"/>
-        </w:numPr>
-        <w:ind w:left="360"/>
-      </w:pPr>
-      <w:r>
-        <w:t>What are some limitations of this dataset?</w:t>
-      </w:r>
-    </w:p>
-    <w:p/>
-    <w:p>
-      <w:pPr>
-        <w:ind w:left="360"/>
-      </w:pPr>
-      <w:r>
-        <w:t>Some limitations of this dataset include:</w:t>
+        <w:ind w:left="720"/>
+      </w:pPr>
+      <w:r>
+        <w:t>Validity of the dataset (e.g., Is it obtained from a trusted source? Is the data self-reported; are they validated?)</w:t>
       </w:r>
     </w:p>
     <w:p>
@@ -266,83 +216,20 @@
           <w:ilvl w:val="0"/>
           <w:numId w:val="4"/>
         </w:numPr>
-      </w:pPr>
-      <w:r>
-        <w:t>Validity of the dataset (e.g., Is it obtained from a trusted source? Is the data self-reported; are they validated?)</w:t>
-      </w:r>
-    </w:p>
-    <w:p>
-      <w:pPr>
-        <w:pStyle w:val="ListParagraph"/>
-        <w:numPr>
-          <w:ilvl w:val="0"/>
-          <w:numId w:val="4"/>
-        </w:numPr>
+        <w:ind w:left="720"/>
       </w:pPr>
       <w:r>
         <w:t>Completeness of the dataset (How is completeness assured?)</w:t>
       </w:r>
       <w:r>
         <w:t>. How do you know the sample is representative.</w:t>
-      </w:r>
-    </w:p>
-    <w:p>
-      <w:pPr>
-        <w:pStyle w:val="ListParagraph"/>
-        <w:numPr>
-          <w:ilvl w:val="0"/>
-          <w:numId w:val="4"/>
-        </w:numPr>
-      </w:pPr>
-      <w:r>
-        <w:t>Understanding the relationship between the “name” and “</w:t>
-      </w:r>
-      <w:proofErr w:type="spellStart"/>
-      <w:r>
-        <w:t>backers_count</w:t>
-      </w:r>
-      <w:proofErr w:type="spellEnd"/>
-      <w:r>
-        <w:t>” columns since the “name” column includes an individual’s or company’s</w:t>
-      </w:r>
-      <w:r>
-        <w:t>/legal entity’</w:t>
-      </w:r>
-      <w:r>
-        <w:t xml:space="preserve"> name while the “</w:t>
-      </w:r>
-      <w:proofErr w:type="spellStart"/>
-      <w:r>
-        <w:t>backers_count</w:t>
-      </w:r>
-      <w:proofErr w:type="spellEnd"/>
-      <w:r>
-        <w:t xml:space="preserve">” column shows more than one count, which can impact the </w:t>
-      </w:r>
-      <w:r>
-        <w:t>conclusions drawn above.</w:t>
       </w:r>
     </w:p>
     <w:p/>
     <w:p>
-      <w:pPr>
-        <w:pStyle w:val="ListParagraph"/>
-        <w:numPr>
-          <w:ilvl w:val="0"/>
-          <w:numId w:val="1"/>
-        </w:numPr>
-        <w:ind w:left="360"/>
-      </w:pPr>
-      <w:r>
-        <w:t>What are some other possible tables and/or graphs that we could create, and what additional value would they provide?</w:t>
-      </w:r>
-    </w:p>
-    <w:p>
-      <w:pPr>
-        <w:pStyle w:val="ListParagraph"/>
-      </w:pPr>
-    </w:p>
-    <w:p>
+      <w:r>
+        <w:t>Table and chart for “</w:t>
+      </w:r>
       <w:r>
         <w:t>P</w:t>
       </w:r>
@@ -362,13 +249,24 @@
         <w:t xml:space="preserve">amount </w:t>
       </w:r>
       <w:r>
-        <w:t xml:space="preserve">vs. the amount actually raised </w:t>
-      </w:r>
-      <w:r>
-        <w:t xml:space="preserve">- apply a profitability % compared to how much was raised and the probability of meeting that goal (raised amount): </w:t>
-      </w:r>
-      <w:r>
-        <w:lastRenderedPageBreak/>
+        <w:t>vs. the amount actually raised</w:t>
+      </w:r>
+      <w:r>
+        <w:t>.”</w:t>
+      </w:r>
+      <w:r>
+        <w:t xml:space="preserve"> </w:t>
+      </w:r>
+      <w:r>
+        <w:t xml:space="preserve">You can </w:t>
+      </w:r>
+      <w:r>
+        <w:t>apply a profitability % compared to how much was raised and the probability of meeting that goal (raised amount)</w:t>
+      </w:r>
+      <w:r>
+        <w:t xml:space="preserve">: </w:t>
+      </w:r>
+      <w:r>
         <w:t xml:space="preserve">Successful (and </w:t>
       </w:r>
       <w:proofErr w:type="gramStart"/>
@@ -377,10 +275,28 @@
       </w:r>
       <w:proofErr w:type="gramEnd"/>
       <w:r>
-        <w:t xml:space="preserve">) campaign rate vs. Highest amount raised </w:t>
-      </w:r>
-      <w:r>
-        <w:t xml:space="preserve">Stacked bar chart illustrating the </w:t>
+        <w:t xml:space="preserve">) campaign </w:t>
+      </w:r>
+      <w:r>
+        <w:t xml:space="preserve">profitability </w:t>
+      </w:r>
+      <w:r>
+        <w:t xml:space="preserve">rate vs. Highest amount raised </w:t>
+      </w:r>
+      <w:r>
+        <w:t xml:space="preserve">using a </w:t>
+      </w:r>
+      <w:r>
+        <w:t xml:space="preserve">line </w:t>
+      </w:r>
+      <w:r>
+        <w:t xml:space="preserve">chart illustrating </w:t>
+      </w:r>
+      <w:r>
+        <w:t>which sub-category campaigns are the most profitable ones to focus on.</w:t>
+      </w:r>
+      <w:r>
+        <w:t xml:space="preserve"> </w:t>
       </w:r>
     </w:p>
     <w:sectPr>

</xml_diff>